<commit_message>
double check cm add mutex
</commit_message>
<xml_diff>
--- a/documents/FlyingMongeese_Deliverable_2_ConfigurationManagment.docx
+++ b/documents/FlyingMongeese_Deliverable_2_ConfigurationManagment.docx
@@ -223,19 +223,11 @@
           <w:rFonts w:ascii="Times New Roman" w:eastAsia="Times New Roman" w:hAnsi="Times New Roman" w:cs="Times New Roman"/>
         </w:rPr>
       </w:pPr>
-      <w:proofErr w:type="spellStart"/>
-      <w:r>
-        <w:rPr>
-          <w:rFonts w:ascii="Times New Roman" w:eastAsia="Times New Roman" w:hAnsi="Times New Roman" w:cs="Times New Roman"/>
-        </w:rPr>
-        <w:t>Xujia</w:t>
-      </w:r>
-      <w:proofErr w:type="spellEnd"/>
-      <w:r>
-        <w:rPr>
-          <w:rFonts w:ascii="Times New Roman" w:eastAsia="Times New Roman" w:hAnsi="Times New Roman" w:cs="Times New Roman"/>
-        </w:rPr>
-        <w:t xml:space="preserve"> Wu</w:t>
+      <w:r>
+        <w:rPr>
+          <w:rFonts w:ascii="Times New Roman" w:eastAsia="Times New Roman" w:hAnsi="Times New Roman" w:cs="Times New Roman"/>
+        </w:rPr>
+        <w:t>Xujia Wu</w:t>
       </w:r>
     </w:p>
     <w:p>
@@ -346,14 +338,7 @@
           <w:b/>
         </w:rPr>
         <w:lastRenderedPageBreak/>
-        <w:t>1</w:t>
-      </w:r>
-      <w:r>
-        <w:rPr>
-          <w:rFonts w:ascii="Times New Roman" w:eastAsia="Times New Roman" w:hAnsi="Times New Roman" w:cs="Times New Roman"/>
-          <w:b/>
-        </w:rPr>
-        <w:t>.1</w:t>
+        <w:t>1.1</w:t>
       </w:r>
       <w:r>
         <w:rPr>
@@ -361,16 +346,8 @@
           <w:b/>
         </w:rPr>
         <w:tab/>
-      </w:r>
-      <w:r>
-        <w:rPr>
-          <w:rFonts w:ascii="Times New Roman" w:eastAsia="Times New Roman" w:hAnsi="Times New Roman" w:cs="Times New Roman"/>
-          <w:b/>
-        </w:rPr>
         <w:t>Introduction</w:t>
       </w:r>
-      <w:bookmarkStart w:id="0" w:name="_GoBack"/>
-      <w:bookmarkEnd w:id="0"/>
     </w:p>
     <w:p>
       <w:pPr>
@@ -389,6 +366,155 @@
     </w:p>
     <w:p>
       <w:pPr>
+        <w:rPr>
+          <w:rFonts w:ascii="Times New Roman" w:eastAsia="Times New Roman" w:hAnsi="Times New Roman" w:cs="Times New Roman"/>
+        </w:rPr>
+      </w:pPr>
+      <w:proofErr w:type="spellStart"/>
+      <w:r>
+        <w:rPr>
+          <w:rFonts w:ascii="Times New Roman" w:eastAsia="Times New Roman" w:hAnsi="Times New Roman" w:cs="Times New Roman"/>
+          <w:sz w:val="24"/>
+        </w:rPr>
+        <w:t>trendAssist</w:t>
+      </w:r>
+      <w:proofErr w:type="spellEnd"/>
+      <w:r>
+        <w:rPr>
+          <w:rFonts w:ascii="Times New Roman" w:eastAsia="Times New Roman" w:hAnsi="Times New Roman" w:cs="Times New Roman"/>
+          <w:sz w:val="24"/>
+        </w:rPr>
+        <w:t xml:space="preserve"> is a business finance and trend prediction program that allows the user to input data over sales made in a day. This data will then be submitted into a database containing financial sales data for every day of the week. It will also allow the user to input data from years past to increase the accuracy of sales predictions; the program will then use this information to generate a new estimation of revenue for that same day of the week in the future and describe requirements needed to hit specific profit margins. This will enable an authorized user (owner or manager) to determine the optimal staffing needed on any given day to support the expected crowd and maximize profits. The most recent year’s data will be weighted higher than the previous year’s data to maintain accuracy and adjust for recent trends.</w:t>
+      </w:r>
+      <w:r>
+        <w:rPr>
+          <w:rFonts w:ascii="Times New Roman" w:eastAsia="Times New Roman" w:hAnsi="Times New Roman" w:cs="Times New Roman"/>
+          <w:sz w:val="24"/>
+        </w:rPr>
+        <w:t xml:space="preserve"> </w:t>
+      </w:r>
+      <w:r>
+        <w:rPr>
+          <w:rFonts w:ascii="Times New Roman" w:eastAsia="Times New Roman" w:hAnsi="Times New Roman" w:cs="Times New Roman"/>
+          <w:sz w:val="24"/>
+        </w:rPr>
+        <w:t xml:space="preserve">The configuration items to be covered are as follows </w:t>
+      </w:r>
+      <w:r>
+        <w:rPr>
+          <w:rFonts w:ascii="Times New Roman" w:eastAsia="Times New Roman" w:hAnsi="Times New Roman" w:cs="Times New Roman"/>
+        </w:rPr>
+        <w:t>SRS</w:t>
+      </w:r>
+      <w:r>
+        <w:rPr>
+          <w:rFonts w:ascii="Times New Roman" w:eastAsia="Times New Roman" w:hAnsi="Times New Roman" w:cs="Times New Roman"/>
+        </w:rPr>
+        <w:t xml:space="preserve">, </w:t>
+      </w:r>
+      <w:r>
+        <w:rPr>
+          <w:rFonts w:ascii="Times New Roman" w:eastAsia="Times New Roman" w:hAnsi="Times New Roman" w:cs="Times New Roman"/>
+        </w:rPr>
+        <w:t>Sprint backlog</w:t>
+      </w:r>
+      <w:r>
+        <w:rPr>
+          <w:rFonts w:ascii="Times New Roman" w:eastAsia="Times New Roman" w:hAnsi="Times New Roman" w:cs="Times New Roman"/>
+        </w:rPr>
+        <w:t xml:space="preserve">, </w:t>
+      </w:r>
+      <w:r>
+        <w:rPr>
+          <w:rFonts w:ascii="Times New Roman" w:eastAsia="Times New Roman" w:hAnsi="Times New Roman" w:cs="Times New Roman"/>
+        </w:rPr>
+        <w:t>Sprint review</w:t>
+      </w:r>
+      <w:r>
+        <w:rPr>
+          <w:rFonts w:ascii="Times New Roman" w:eastAsia="Times New Roman" w:hAnsi="Times New Roman" w:cs="Times New Roman"/>
+        </w:rPr>
+        <w:t xml:space="preserve">, </w:t>
+      </w:r>
+      <w:r>
+        <w:rPr>
+          <w:rFonts w:ascii="Times New Roman" w:eastAsia="Times New Roman" w:hAnsi="Times New Roman" w:cs="Times New Roman"/>
+        </w:rPr>
+        <w:t>Team member report</w:t>
+      </w:r>
+      <w:r>
+        <w:rPr>
+          <w:rFonts w:ascii="Times New Roman" w:eastAsia="Times New Roman" w:hAnsi="Times New Roman" w:cs="Times New Roman"/>
+        </w:rPr>
+        <w:t xml:space="preserve">, </w:t>
+      </w:r>
+      <w:r>
+        <w:rPr>
+          <w:rFonts w:ascii="Times New Roman" w:eastAsia="Times New Roman" w:hAnsi="Times New Roman" w:cs="Times New Roman"/>
+        </w:rPr>
+        <w:t>Main line</w:t>
+      </w:r>
+      <w:r>
+        <w:rPr>
+          <w:rFonts w:ascii="Times New Roman" w:eastAsia="Times New Roman" w:hAnsi="Times New Roman" w:cs="Times New Roman"/>
+        </w:rPr>
+        <w:t xml:space="preserve">, </w:t>
+      </w:r>
+      <w:r>
+        <w:rPr>
+          <w:rFonts w:ascii="Times New Roman" w:eastAsia="Times New Roman" w:hAnsi="Times New Roman" w:cs="Times New Roman"/>
+        </w:rPr>
+        <w:t>Code line</w:t>
+      </w:r>
+      <w:r>
+        <w:rPr>
+          <w:rFonts w:ascii="Times New Roman" w:eastAsia="Times New Roman" w:hAnsi="Times New Roman" w:cs="Times New Roman"/>
+        </w:rPr>
+        <w:t xml:space="preserve">, </w:t>
+      </w:r>
+      <w:r>
+        <w:rPr>
+          <w:rFonts w:ascii="Times New Roman" w:eastAsia="Times New Roman" w:hAnsi="Times New Roman" w:cs="Times New Roman"/>
+        </w:rPr>
+        <w:t>Release line</w:t>
+      </w:r>
+      <w:r>
+        <w:rPr>
+          <w:rFonts w:ascii="Times New Roman" w:eastAsia="Times New Roman" w:hAnsi="Times New Roman" w:cs="Times New Roman"/>
+        </w:rPr>
+        <w:t xml:space="preserve">, </w:t>
+      </w:r>
+      <w:proofErr w:type="spellStart"/>
+      <w:r>
+        <w:rPr>
+          <w:rFonts w:ascii="Times New Roman" w:eastAsia="Times New Roman" w:hAnsi="Times New Roman" w:cs="Times New Roman"/>
+        </w:rPr>
+        <w:t>mySQL</w:t>
+      </w:r>
+      <w:proofErr w:type="spellEnd"/>
+      <w:r>
+        <w:rPr>
+          <w:rFonts w:ascii="Times New Roman" w:eastAsia="Times New Roman" w:hAnsi="Times New Roman" w:cs="Times New Roman"/>
+        </w:rPr>
+        <w:t xml:space="preserve">, and </w:t>
+      </w:r>
+      <w:r>
+        <w:rPr>
+          <w:rFonts w:ascii="Times New Roman" w:eastAsia="Times New Roman" w:hAnsi="Times New Roman" w:cs="Times New Roman"/>
+        </w:rPr>
+        <w:t>Java</w:t>
+      </w:r>
+      <w:r>
+        <w:rPr>
+          <w:rFonts w:ascii="Times New Roman" w:eastAsia="Times New Roman" w:hAnsi="Times New Roman" w:cs="Times New Roman"/>
+        </w:rPr>
+        <w:t>.</w:t>
+      </w:r>
+      <w:bookmarkStart w:id="0" w:name="_GoBack"/>
+      <w:bookmarkEnd w:id="0"/>
+    </w:p>
+    <w:p>
+      <w:pPr>
         <w:spacing w:line="480" w:lineRule="auto"/>
         <w:ind w:firstLine="720"/>
         <w:jc w:val="both"/>
@@ -397,22 +523,6 @@
           <w:sz w:val="24"/>
         </w:rPr>
       </w:pPr>
-      <w:proofErr w:type="spellStart"/>
-      <w:r>
-        <w:rPr>
-          <w:rFonts w:ascii="Times New Roman" w:eastAsia="Times New Roman" w:hAnsi="Times New Roman" w:cs="Times New Roman"/>
-          <w:sz w:val="24"/>
-        </w:rPr>
-        <w:t>trendAssist</w:t>
-      </w:r>
-      <w:proofErr w:type="spellEnd"/>
-      <w:r>
-        <w:rPr>
-          <w:rFonts w:ascii="Times New Roman" w:eastAsia="Times New Roman" w:hAnsi="Times New Roman" w:cs="Times New Roman"/>
-          <w:sz w:val="24"/>
-        </w:rPr>
-        <w:t xml:space="preserve"> is a business finance and trend prediction program that allows the user to input data over sales made in a day. This data will then be submitted into a database containing financial sales data for every day of the week. It will also allow the user to input data from years past to increase the accuracy of sales predictions; the program will then use this information to generate a new estimation of revenue for that same day of the week in the future and describe requirements needed to hit specific profit margins. This will enable an authorized user (owner or manager) to determine the optimal staffing needed on any given day to support the expected crowd and maximize profits. The most recent year’s data will be weighted higher than the previous year’s data to maintain accuracy and adjust for recent trends.</w:t>
-      </w:r>
     </w:p>
     <w:p>
       <w:pPr>
@@ -869,91 +979,91 @@
         <w:rPr>
           <w:rFonts w:ascii="Times New Roman" w:eastAsia="Times New Roman" w:hAnsi="Times New Roman" w:cs="Times New Roman"/>
         </w:rPr>
+        <w:t>Create version, write version delivery document</w:t>
+      </w:r>
+      <w:r>
+        <w:rPr>
+          <w:rFonts w:ascii="Times New Roman" w:eastAsia="Times New Roman" w:hAnsi="Times New Roman" w:cs="Times New Roman"/>
+        </w:rPr>
+        <w:t xml:space="preserve">                                          [SCM]</w:t>
+      </w:r>
+    </w:p>
+    <w:p>
+      <w:pPr>
+        <w:pStyle w:val="ListParagraph"/>
+        <w:numPr>
+          <w:ilvl w:val="0"/>
+          <w:numId w:val="3"/>
+        </w:numPr>
+        <w:rPr>
+          <w:rFonts w:ascii="Times New Roman" w:eastAsia="Times New Roman" w:hAnsi="Times New Roman" w:cs="Times New Roman"/>
+        </w:rPr>
+      </w:pPr>
+      <w:r>
+        <w:rPr>
+          <w:rFonts w:ascii="Times New Roman" w:eastAsia="Times New Roman" w:hAnsi="Times New Roman" w:cs="Times New Roman"/>
+        </w:rPr>
+        <w:t>Approve reference configurations</w:t>
+      </w:r>
+      <w:r>
+        <w:rPr>
+          <w:rFonts w:ascii="Times New Roman" w:eastAsia="Times New Roman" w:hAnsi="Times New Roman" w:cs="Times New Roman"/>
+        </w:rPr>
+        <w:t xml:space="preserve">                                                                    [PM]</w:t>
+      </w:r>
+    </w:p>
+    <w:p>
+      <w:pPr>
+        <w:pStyle w:val="ListParagraph"/>
+        <w:numPr>
+          <w:ilvl w:val="0"/>
+          <w:numId w:val="3"/>
+        </w:numPr>
+        <w:rPr>
+          <w:rFonts w:ascii="Times New Roman" w:eastAsia="Times New Roman" w:hAnsi="Times New Roman" w:cs="Times New Roman"/>
+        </w:rPr>
+      </w:pPr>
+      <w:r>
+        <w:rPr>
+          <w:rFonts w:ascii="Times New Roman" w:eastAsia="Times New Roman" w:hAnsi="Times New Roman" w:cs="Times New Roman"/>
+        </w:rPr>
+        <w:t xml:space="preserve">Verify version to be delivered and </w:t>
+      </w:r>
+      <w:r>
+        <w:rPr>
+          <w:rFonts w:ascii="Times New Roman" w:eastAsia="Times New Roman" w:hAnsi="Times New Roman" w:cs="Times New Roman"/>
+        </w:rPr>
+        <w:t>authorize</w:t>
+      </w:r>
+      <w:r>
+        <w:rPr>
+          <w:rFonts w:ascii="Times New Roman" w:eastAsia="Times New Roman" w:hAnsi="Times New Roman" w:cs="Times New Roman"/>
+        </w:rPr>
+        <w:t xml:space="preserve"> deliveries</w:t>
+      </w:r>
+      <w:r>
+        <w:rPr>
+          <w:rFonts w:ascii="Times New Roman" w:eastAsia="Times New Roman" w:hAnsi="Times New Roman" w:cs="Times New Roman"/>
+        </w:rPr>
+        <w:t xml:space="preserve">                                   [PM]</w:t>
+      </w:r>
+    </w:p>
+    <w:p>
+      <w:pPr>
+        <w:pStyle w:val="ListParagraph"/>
+        <w:numPr>
+          <w:ilvl w:val="0"/>
+          <w:numId w:val="3"/>
+        </w:numPr>
+        <w:rPr>
+          <w:rFonts w:ascii="Times New Roman" w:eastAsia="Times New Roman" w:hAnsi="Times New Roman" w:cs="Times New Roman"/>
+        </w:rPr>
+      </w:pPr>
+      <w:r>
+        <w:rPr>
+          <w:rFonts w:ascii="Times New Roman" w:eastAsia="Times New Roman" w:hAnsi="Times New Roman" w:cs="Times New Roman"/>
+        </w:rPr>
         <w:lastRenderedPageBreak/>
-        <w:t>Create version, write version delivery document</w:t>
-      </w:r>
-      <w:r>
-        <w:rPr>
-          <w:rFonts w:ascii="Times New Roman" w:eastAsia="Times New Roman" w:hAnsi="Times New Roman" w:cs="Times New Roman"/>
-        </w:rPr>
-        <w:t xml:space="preserve">                                          [SCM]</w:t>
-      </w:r>
-    </w:p>
-    <w:p>
-      <w:pPr>
-        <w:pStyle w:val="ListParagraph"/>
-        <w:numPr>
-          <w:ilvl w:val="0"/>
-          <w:numId w:val="3"/>
-        </w:numPr>
-        <w:rPr>
-          <w:rFonts w:ascii="Times New Roman" w:eastAsia="Times New Roman" w:hAnsi="Times New Roman" w:cs="Times New Roman"/>
-        </w:rPr>
-      </w:pPr>
-      <w:r>
-        <w:rPr>
-          <w:rFonts w:ascii="Times New Roman" w:eastAsia="Times New Roman" w:hAnsi="Times New Roman" w:cs="Times New Roman"/>
-        </w:rPr>
-        <w:t>Approve reference configurations</w:t>
-      </w:r>
-      <w:r>
-        <w:rPr>
-          <w:rFonts w:ascii="Times New Roman" w:eastAsia="Times New Roman" w:hAnsi="Times New Roman" w:cs="Times New Roman"/>
-        </w:rPr>
-        <w:t xml:space="preserve">                                                                    [PM]</w:t>
-      </w:r>
-    </w:p>
-    <w:p>
-      <w:pPr>
-        <w:pStyle w:val="ListParagraph"/>
-        <w:numPr>
-          <w:ilvl w:val="0"/>
-          <w:numId w:val="3"/>
-        </w:numPr>
-        <w:rPr>
-          <w:rFonts w:ascii="Times New Roman" w:eastAsia="Times New Roman" w:hAnsi="Times New Roman" w:cs="Times New Roman"/>
-        </w:rPr>
-      </w:pPr>
-      <w:r>
-        <w:rPr>
-          <w:rFonts w:ascii="Times New Roman" w:eastAsia="Times New Roman" w:hAnsi="Times New Roman" w:cs="Times New Roman"/>
-        </w:rPr>
-        <w:t xml:space="preserve">Verify version to be delivered and </w:t>
-      </w:r>
-      <w:r>
-        <w:rPr>
-          <w:rFonts w:ascii="Times New Roman" w:eastAsia="Times New Roman" w:hAnsi="Times New Roman" w:cs="Times New Roman"/>
-        </w:rPr>
-        <w:t>authorize</w:t>
-      </w:r>
-      <w:r>
-        <w:rPr>
-          <w:rFonts w:ascii="Times New Roman" w:eastAsia="Times New Roman" w:hAnsi="Times New Roman" w:cs="Times New Roman"/>
-        </w:rPr>
-        <w:t xml:space="preserve"> deliveries</w:t>
-      </w:r>
-      <w:r>
-        <w:rPr>
-          <w:rFonts w:ascii="Times New Roman" w:eastAsia="Times New Roman" w:hAnsi="Times New Roman" w:cs="Times New Roman"/>
-        </w:rPr>
-        <w:t xml:space="preserve">                                   [PM]</w:t>
-      </w:r>
-    </w:p>
-    <w:p>
-      <w:pPr>
-        <w:pStyle w:val="ListParagraph"/>
-        <w:numPr>
-          <w:ilvl w:val="0"/>
-          <w:numId w:val="3"/>
-        </w:numPr>
-        <w:rPr>
-          <w:rFonts w:ascii="Times New Roman" w:eastAsia="Times New Roman" w:hAnsi="Times New Roman" w:cs="Times New Roman"/>
-        </w:rPr>
-      </w:pPr>
-      <w:r>
-        <w:rPr>
-          <w:rFonts w:ascii="Times New Roman" w:eastAsia="Times New Roman" w:hAnsi="Times New Roman" w:cs="Times New Roman"/>
-        </w:rPr>
         <w:t>Backup spaces</w:t>
       </w:r>
       <w:r>
@@ -1789,86 +1899,86 @@
         <w:rPr>
           <w:rFonts w:ascii="Times New Roman" w:eastAsia="Times New Roman" w:hAnsi="Times New Roman" w:cs="Times New Roman"/>
         </w:rPr>
+        <w:t xml:space="preserve">Main </w:t>
+      </w:r>
+      <w:proofErr w:type="spellStart"/>
+      <w:r>
+        <w:rPr>
+          <w:rFonts w:ascii="Times New Roman" w:eastAsia="Times New Roman" w:hAnsi="Times New Roman" w:cs="Times New Roman"/>
+        </w:rPr>
+        <w:t>line.x.x</w:t>
+      </w:r>
+      <w:proofErr w:type="spellEnd"/>
+    </w:p>
+    <w:p>
+      <w:pPr>
+        <w:pStyle w:val="ListParagraph"/>
+        <w:numPr>
+          <w:ilvl w:val="0"/>
+          <w:numId w:val="8"/>
+        </w:numPr>
+        <w:rPr>
+          <w:rFonts w:ascii="Times New Roman" w:eastAsia="Times New Roman" w:hAnsi="Times New Roman" w:cs="Times New Roman"/>
+        </w:rPr>
+      </w:pPr>
+      <w:r>
+        <w:rPr>
+          <w:rFonts w:ascii="Times New Roman" w:eastAsia="Times New Roman" w:hAnsi="Times New Roman" w:cs="Times New Roman"/>
+        </w:rPr>
+        <w:t xml:space="preserve">Code </w:t>
+      </w:r>
+      <w:proofErr w:type="spellStart"/>
+      <w:r>
+        <w:rPr>
+          <w:rFonts w:ascii="Times New Roman" w:eastAsia="Times New Roman" w:hAnsi="Times New Roman" w:cs="Times New Roman"/>
+        </w:rPr>
+        <w:t>line.x.x</w:t>
+      </w:r>
+      <w:proofErr w:type="spellEnd"/>
+    </w:p>
+    <w:p>
+      <w:pPr>
+        <w:pStyle w:val="ListParagraph"/>
+        <w:numPr>
+          <w:ilvl w:val="0"/>
+          <w:numId w:val="8"/>
+        </w:numPr>
+        <w:rPr>
+          <w:rFonts w:ascii="Times New Roman" w:eastAsia="Times New Roman" w:hAnsi="Times New Roman" w:cs="Times New Roman"/>
+        </w:rPr>
+      </w:pPr>
+      <w:r>
+        <w:rPr>
+          <w:rFonts w:ascii="Times New Roman" w:eastAsia="Times New Roman" w:hAnsi="Times New Roman" w:cs="Times New Roman"/>
+        </w:rPr>
+        <w:t xml:space="preserve">Release </w:t>
+      </w:r>
+      <w:proofErr w:type="spellStart"/>
+      <w:r>
+        <w:rPr>
+          <w:rFonts w:ascii="Times New Roman" w:eastAsia="Times New Roman" w:hAnsi="Times New Roman" w:cs="Times New Roman"/>
+        </w:rPr>
+        <w:t>line.x.x</w:t>
+      </w:r>
+      <w:proofErr w:type="spellEnd"/>
+    </w:p>
+    <w:p>
+      <w:pPr>
+        <w:pStyle w:val="ListParagraph"/>
+        <w:numPr>
+          <w:ilvl w:val="0"/>
+          <w:numId w:val="8"/>
+        </w:numPr>
+        <w:rPr>
+          <w:rFonts w:ascii="Times New Roman" w:eastAsia="Times New Roman" w:hAnsi="Times New Roman" w:cs="Times New Roman"/>
+        </w:rPr>
+      </w:pPr>
+      <w:proofErr w:type="spellStart"/>
+      <w:r>
+        <w:rPr>
+          <w:rFonts w:ascii="Times New Roman" w:eastAsia="Times New Roman" w:hAnsi="Times New Roman" w:cs="Times New Roman"/>
+        </w:rPr>
         <w:lastRenderedPageBreak/>
-        <w:t xml:space="preserve">Main </w:t>
-      </w:r>
-      <w:proofErr w:type="spellStart"/>
-      <w:r>
-        <w:rPr>
-          <w:rFonts w:ascii="Times New Roman" w:eastAsia="Times New Roman" w:hAnsi="Times New Roman" w:cs="Times New Roman"/>
-        </w:rPr>
-        <w:t>line.x.x</w:t>
-      </w:r>
-      <w:proofErr w:type="spellEnd"/>
-    </w:p>
-    <w:p>
-      <w:pPr>
-        <w:pStyle w:val="ListParagraph"/>
-        <w:numPr>
-          <w:ilvl w:val="0"/>
-          <w:numId w:val="8"/>
-        </w:numPr>
-        <w:rPr>
-          <w:rFonts w:ascii="Times New Roman" w:eastAsia="Times New Roman" w:hAnsi="Times New Roman" w:cs="Times New Roman"/>
-        </w:rPr>
-      </w:pPr>
-      <w:r>
-        <w:rPr>
-          <w:rFonts w:ascii="Times New Roman" w:eastAsia="Times New Roman" w:hAnsi="Times New Roman" w:cs="Times New Roman"/>
-        </w:rPr>
-        <w:t xml:space="preserve">Code </w:t>
-      </w:r>
-      <w:proofErr w:type="spellStart"/>
-      <w:r>
-        <w:rPr>
-          <w:rFonts w:ascii="Times New Roman" w:eastAsia="Times New Roman" w:hAnsi="Times New Roman" w:cs="Times New Roman"/>
-        </w:rPr>
-        <w:t>line.x.x</w:t>
-      </w:r>
-      <w:proofErr w:type="spellEnd"/>
-    </w:p>
-    <w:p>
-      <w:pPr>
-        <w:pStyle w:val="ListParagraph"/>
-        <w:numPr>
-          <w:ilvl w:val="0"/>
-          <w:numId w:val="8"/>
-        </w:numPr>
-        <w:rPr>
-          <w:rFonts w:ascii="Times New Roman" w:eastAsia="Times New Roman" w:hAnsi="Times New Roman" w:cs="Times New Roman"/>
-        </w:rPr>
-      </w:pPr>
-      <w:r>
-        <w:rPr>
-          <w:rFonts w:ascii="Times New Roman" w:eastAsia="Times New Roman" w:hAnsi="Times New Roman" w:cs="Times New Roman"/>
-        </w:rPr>
-        <w:t xml:space="preserve">Release </w:t>
-      </w:r>
-      <w:proofErr w:type="spellStart"/>
-      <w:r>
-        <w:rPr>
-          <w:rFonts w:ascii="Times New Roman" w:eastAsia="Times New Roman" w:hAnsi="Times New Roman" w:cs="Times New Roman"/>
-        </w:rPr>
-        <w:t>line.x.x</w:t>
-      </w:r>
-      <w:proofErr w:type="spellEnd"/>
-    </w:p>
-    <w:p>
-      <w:pPr>
-        <w:pStyle w:val="ListParagraph"/>
-        <w:numPr>
-          <w:ilvl w:val="0"/>
-          <w:numId w:val="8"/>
-        </w:numPr>
-        <w:rPr>
-          <w:rFonts w:ascii="Times New Roman" w:eastAsia="Times New Roman" w:hAnsi="Times New Roman" w:cs="Times New Roman"/>
-        </w:rPr>
-      </w:pPr>
-      <w:proofErr w:type="spellStart"/>
-      <w:r>
-        <w:rPr>
-          <w:rFonts w:ascii="Times New Roman" w:eastAsia="Times New Roman" w:hAnsi="Times New Roman" w:cs="Times New Roman"/>
-        </w:rPr>
         <w:t>mySQL.x.x</w:t>
       </w:r>
       <w:proofErr w:type="spellEnd"/>
@@ -2589,7 +2699,6 @@
         <w:rPr>
           <w:rFonts w:ascii="Times New Roman" w:eastAsia="Times New Roman" w:hAnsi="Times New Roman" w:cs="Times New Roman"/>
         </w:rPr>
-        <w:lastRenderedPageBreak/>
         <w:t>Consumer data will be stored on the customers local device unless otherwise requested to protect customer data.</w:t>
       </w:r>
     </w:p>
@@ -2650,6 +2759,7 @@
         <w:rPr>
           <w:rFonts w:ascii="Times New Roman" w:eastAsia="Times New Roman" w:hAnsi="Times New Roman" w:cs="Times New Roman"/>
         </w:rPr>
+        <w:lastRenderedPageBreak/>
         <w:t>The software documents,</w:t>
       </w:r>
     </w:p>
@@ -3554,7 +3664,6 @@
         <w:rPr>
           <w:rFonts w:ascii="Times New Roman" w:eastAsia="Times New Roman" w:hAnsi="Times New Roman" w:cs="Times New Roman"/>
         </w:rPr>
-        <w:lastRenderedPageBreak/>
         <w:t>The baseline is managed and controlled by the [PM] and solely at his discretion is it pushed to or modified.</w:t>
       </w:r>
     </w:p>
@@ -3597,6 +3706,7 @@
         <w:rPr>
           <w:rFonts w:ascii="Times New Roman" w:eastAsia="Times New Roman" w:hAnsi="Times New Roman" w:cs="Times New Roman"/>
         </w:rPr>
+        <w:lastRenderedPageBreak/>
         <w:t xml:space="preserve">The SCM tool should automatically generate the unique identifier that will be used to track the CRs, such as ClearQuest. The automatic </w:t>
       </w:r>
       <w:r>
@@ -4144,149 +4254,189 @@
         <w:rPr>
           <w:rFonts w:ascii="Times New Roman" w:eastAsia="Times New Roman" w:hAnsi="Times New Roman" w:cs="Times New Roman"/>
         </w:rPr>
+        <w:t>Intellij</w:t>
+      </w:r>
+      <w:proofErr w:type="spellEnd"/>
+      <w:r>
+        <w:rPr>
+          <w:rFonts w:ascii="Times New Roman" w:eastAsia="Times New Roman" w:hAnsi="Times New Roman" w:cs="Times New Roman"/>
+        </w:rPr>
+        <w:t xml:space="preserve"> IDEA</w:t>
+      </w:r>
+      <w:r>
+        <w:rPr>
+          <w:rFonts w:ascii="Times New Roman" w:eastAsia="Times New Roman" w:hAnsi="Times New Roman" w:cs="Times New Roman"/>
+        </w:rPr>
+        <w:t xml:space="preserve">, </w:t>
+      </w:r>
+      <w:r>
+        <w:rPr>
+          <w:rFonts w:ascii="Times New Roman" w:eastAsia="Times New Roman" w:hAnsi="Times New Roman" w:cs="Times New Roman"/>
+        </w:rPr>
+        <w:t>this</w:t>
+      </w:r>
+      <w:r>
+        <w:rPr>
+          <w:rFonts w:ascii="Times New Roman" w:eastAsia="Times New Roman" w:hAnsi="Times New Roman" w:cs="Times New Roman"/>
+        </w:rPr>
+        <w:t xml:space="preserve"> is a Java IDE with plugins such as JavaFX and </w:t>
+      </w:r>
+      <w:proofErr w:type="spellStart"/>
+      <w:r>
+        <w:rPr>
+          <w:rFonts w:ascii="Times New Roman" w:eastAsia="Times New Roman" w:hAnsi="Times New Roman" w:cs="Times New Roman"/>
+        </w:rPr>
+        <w:t>SceneBuilder</w:t>
+      </w:r>
+      <w:proofErr w:type="spellEnd"/>
+      <w:r>
+        <w:rPr>
+          <w:rFonts w:ascii="Times New Roman" w:eastAsia="Times New Roman" w:hAnsi="Times New Roman" w:cs="Times New Roman"/>
+        </w:rPr>
+        <w:t xml:space="preserve"> to help build the user interfaces for the software. This is widely used with several resources available for troubleshooting.</w:t>
+      </w:r>
+    </w:p>
+    <w:p>
+      <w:pPr>
+        <w:pStyle w:val="ListParagraph"/>
+        <w:numPr>
+          <w:ilvl w:val="0"/>
+          <w:numId w:val="33"/>
+        </w:numPr>
+        <w:rPr>
+          <w:rFonts w:ascii="Times New Roman" w:eastAsia="Times New Roman" w:hAnsi="Times New Roman" w:cs="Times New Roman"/>
+        </w:rPr>
+      </w:pPr>
+      <w:r>
+        <w:rPr>
+          <w:rFonts w:ascii="Times New Roman" w:eastAsia="Times New Roman" w:hAnsi="Times New Roman" w:cs="Times New Roman"/>
+        </w:rPr>
         <w:lastRenderedPageBreak/>
-        <w:t>Intellij</w:t>
+        <w:t>Eclipse</w:t>
+      </w:r>
+      <w:r>
+        <w:rPr>
+          <w:rFonts w:ascii="Times New Roman" w:eastAsia="Times New Roman" w:hAnsi="Times New Roman" w:cs="Times New Roman"/>
+        </w:rPr>
+        <w:t xml:space="preserve">, </w:t>
+      </w:r>
+      <w:r>
+        <w:rPr>
+          <w:rFonts w:ascii="Times New Roman" w:eastAsia="Times New Roman" w:hAnsi="Times New Roman" w:cs="Times New Roman"/>
+        </w:rPr>
+        <w:t>this</w:t>
+      </w:r>
+      <w:r>
+        <w:rPr>
+          <w:rFonts w:ascii="Times New Roman" w:eastAsia="Times New Roman" w:hAnsi="Times New Roman" w:cs="Times New Roman"/>
+        </w:rPr>
+        <w:t xml:space="preserve"> is a Java IDE, one of the most widely used Java development tools there are. (This will not be configured to fully run the application, just strictly back end files)</w:t>
+      </w:r>
+    </w:p>
+    <w:p>
+      <w:pPr>
+        <w:pStyle w:val="ListParagraph"/>
+        <w:numPr>
+          <w:ilvl w:val="0"/>
+          <w:numId w:val="33"/>
+        </w:numPr>
+        <w:rPr>
+          <w:rFonts w:ascii="Times New Roman" w:eastAsia="Times New Roman" w:hAnsi="Times New Roman" w:cs="Times New Roman"/>
+        </w:rPr>
+      </w:pPr>
+      <w:r>
+        <w:rPr>
+          <w:rFonts w:ascii="Times New Roman" w:eastAsia="Times New Roman" w:hAnsi="Times New Roman" w:cs="Times New Roman"/>
+        </w:rPr>
+        <w:t>MySQL Workbench</w:t>
+      </w:r>
+      <w:r>
+        <w:rPr>
+          <w:rFonts w:ascii="Times New Roman" w:eastAsia="Times New Roman" w:hAnsi="Times New Roman" w:cs="Times New Roman"/>
+        </w:rPr>
+        <w:t xml:space="preserve">, </w:t>
+      </w:r>
+      <w:r>
+        <w:rPr>
+          <w:rFonts w:ascii="Times New Roman" w:eastAsia="Times New Roman" w:hAnsi="Times New Roman" w:cs="Times New Roman"/>
+        </w:rPr>
+        <w:t>this</w:t>
+      </w:r>
+      <w:r>
+        <w:rPr>
+          <w:rFonts w:ascii="Times New Roman" w:eastAsia="Times New Roman" w:hAnsi="Times New Roman" w:cs="Times New Roman"/>
+        </w:rPr>
+        <w:t xml:space="preserve"> is a GUI version of MySQL database to modify and configure the databases used for this application.</w:t>
+      </w:r>
+    </w:p>
+    <w:p>
+      <w:pPr>
+        <w:pStyle w:val="ListParagraph"/>
+        <w:numPr>
+          <w:ilvl w:val="0"/>
+          <w:numId w:val="33"/>
+        </w:numPr>
+        <w:rPr>
+          <w:rFonts w:ascii="Times New Roman" w:eastAsia="Times New Roman" w:hAnsi="Times New Roman" w:cs="Times New Roman"/>
+        </w:rPr>
+      </w:pPr>
+      <w:r>
+        <w:rPr>
+          <w:rFonts w:ascii="Times New Roman" w:eastAsia="Times New Roman" w:hAnsi="Times New Roman" w:cs="Times New Roman"/>
+        </w:rPr>
+        <w:t xml:space="preserve">GitHub, </w:t>
+      </w:r>
+      <w:r>
+        <w:rPr>
+          <w:rFonts w:ascii="Times New Roman" w:eastAsia="Times New Roman" w:hAnsi="Times New Roman" w:cs="Times New Roman"/>
+        </w:rPr>
+        <w:t>this</w:t>
+      </w:r>
+      <w:r>
+        <w:rPr>
+          <w:rFonts w:ascii="Times New Roman" w:eastAsia="Times New Roman" w:hAnsi="Times New Roman" w:cs="Times New Roman"/>
+        </w:rPr>
+        <w:t xml:space="preserve"> makes version control manageable with predefined main line, code line and release line settings.</w:t>
+      </w:r>
+    </w:p>
+    <w:p>
+      <w:pPr>
+        <w:pStyle w:val="ListParagraph"/>
+        <w:numPr>
+          <w:ilvl w:val="0"/>
+          <w:numId w:val="33"/>
+        </w:numPr>
+        <w:rPr>
+          <w:rFonts w:ascii="Times New Roman" w:eastAsia="Times New Roman" w:hAnsi="Times New Roman" w:cs="Times New Roman"/>
+        </w:rPr>
+      </w:pPr>
+      <w:proofErr w:type="spellStart"/>
+      <w:r>
+        <w:rPr>
+          <w:rFonts w:ascii="Times New Roman" w:eastAsia="Times New Roman" w:hAnsi="Times New Roman" w:cs="Times New Roman"/>
+        </w:rPr>
+        <w:t>KanBan</w:t>
       </w:r>
       <w:proofErr w:type="spellEnd"/>
       <w:r>
         <w:rPr>
           <w:rFonts w:ascii="Times New Roman" w:eastAsia="Times New Roman" w:hAnsi="Times New Roman" w:cs="Times New Roman"/>
         </w:rPr>
-        <w:t xml:space="preserve"> IDEA</w:t>
-      </w:r>
-      <w:r>
-        <w:rPr>
-          <w:rFonts w:ascii="Times New Roman" w:eastAsia="Times New Roman" w:hAnsi="Times New Roman" w:cs="Times New Roman"/>
-        </w:rPr>
-        <w:t xml:space="preserve">, </w:t>
-      </w:r>
-      <w:r>
-        <w:rPr>
-          <w:rFonts w:ascii="Times New Roman" w:eastAsia="Times New Roman" w:hAnsi="Times New Roman" w:cs="Times New Roman"/>
-        </w:rPr>
-        <w:t>this</w:t>
-      </w:r>
-      <w:r>
-        <w:rPr>
-          <w:rFonts w:ascii="Times New Roman" w:eastAsia="Times New Roman" w:hAnsi="Times New Roman" w:cs="Times New Roman"/>
-        </w:rPr>
-        <w:t xml:space="preserve"> is a Java IDE with plugins such as JavaFX and </w:t>
-      </w:r>
-      <w:proofErr w:type="spellStart"/>
-      <w:r>
-        <w:rPr>
-          <w:rFonts w:ascii="Times New Roman" w:eastAsia="Times New Roman" w:hAnsi="Times New Roman" w:cs="Times New Roman"/>
-        </w:rPr>
-        <w:t>SceneBuilder</w:t>
-      </w:r>
-      <w:proofErr w:type="spellEnd"/>
-      <w:r>
-        <w:rPr>
-          <w:rFonts w:ascii="Times New Roman" w:eastAsia="Times New Roman" w:hAnsi="Times New Roman" w:cs="Times New Roman"/>
-        </w:rPr>
-        <w:t xml:space="preserve"> to help build the user interfaces for the software. This is widely used with several resources available for troubleshooting.</w:t>
-      </w:r>
-    </w:p>
-    <w:p>
-      <w:pPr>
-        <w:pStyle w:val="ListParagraph"/>
-        <w:numPr>
-          <w:ilvl w:val="0"/>
-          <w:numId w:val="33"/>
-        </w:numPr>
-        <w:rPr>
-          <w:rFonts w:ascii="Times New Roman" w:eastAsia="Times New Roman" w:hAnsi="Times New Roman" w:cs="Times New Roman"/>
-        </w:rPr>
-      </w:pPr>
-      <w:r>
-        <w:rPr>
-          <w:rFonts w:ascii="Times New Roman" w:eastAsia="Times New Roman" w:hAnsi="Times New Roman" w:cs="Times New Roman"/>
-        </w:rPr>
-        <w:t>Eclipse</w:t>
-      </w:r>
-      <w:r>
-        <w:rPr>
-          <w:rFonts w:ascii="Times New Roman" w:eastAsia="Times New Roman" w:hAnsi="Times New Roman" w:cs="Times New Roman"/>
-        </w:rPr>
-        <w:t xml:space="preserve">, </w:t>
-      </w:r>
-      <w:r>
-        <w:rPr>
-          <w:rFonts w:ascii="Times New Roman" w:eastAsia="Times New Roman" w:hAnsi="Times New Roman" w:cs="Times New Roman"/>
-        </w:rPr>
-        <w:t>this</w:t>
-      </w:r>
-      <w:r>
-        <w:rPr>
-          <w:rFonts w:ascii="Times New Roman" w:eastAsia="Times New Roman" w:hAnsi="Times New Roman" w:cs="Times New Roman"/>
-        </w:rPr>
-        <w:t xml:space="preserve"> is a Java IDE, one of the most widely used Java development tools there are. (This will not be configured to fully run the application, just strictly back end files)</w:t>
-      </w:r>
-    </w:p>
-    <w:p>
-      <w:pPr>
-        <w:pStyle w:val="ListParagraph"/>
-        <w:numPr>
-          <w:ilvl w:val="0"/>
-          <w:numId w:val="33"/>
-        </w:numPr>
-        <w:rPr>
-          <w:rFonts w:ascii="Times New Roman" w:eastAsia="Times New Roman" w:hAnsi="Times New Roman" w:cs="Times New Roman"/>
-        </w:rPr>
-      </w:pPr>
-      <w:r>
-        <w:rPr>
-          <w:rFonts w:ascii="Times New Roman" w:eastAsia="Times New Roman" w:hAnsi="Times New Roman" w:cs="Times New Roman"/>
-        </w:rPr>
-        <w:t>MySQL Workbench</w:t>
-      </w:r>
-      <w:r>
-        <w:rPr>
-          <w:rFonts w:ascii="Times New Roman" w:eastAsia="Times New Roman" w:hAnsi="Times New Roman" w:cs="Times New Roman"/>
-        </w:rPr>
-        <w:t xml:space="preserve">, </w:t>
-      </w:r>
-      <w:r>
-        <w:rPr>
-          <w:rFonts w:ascii="Times New Roman" w:eastAsia="Times New Roman" w:hAnsi="Times New Roman" w:cs="Times New Roman"/>
-        </w:rPr>
-        <w:t>this</w:t>
-      </w:r>
-      <w:r>
-        <w:rPr>
-          <w:rFonts w:ascii="Times New Roman" w:eastAsia="Times New Roman" w:hAnsi="Times New Roman" w:cs="Times New Roman"/>
-        </w:rPr>
-        <w:t xml:space="preserve"> is a GUI version of MySQL database to modify and configure the databases used for this application.</w:t>
-      </w:r>
-    </w:p>
-    <w:p>
-      <w:pPr>
-        <w:pStyle w:val="ListParagraph"/>
-        <w:numPr>
-          <w:ilvl w:val="0"/>
-          <w:numId w:val="33"/>
-        </w:numPr>
-        <w:rPr>
-          <w:rFonts w:ascii="Times New Roman" w:eastAsia="Times New Roman" w:hAnsi="Times New Roman" w:cs="Times New Roman"/>
-        </w:rPr>
-      </w:pPr>
-      <w:r>
-        <w:rPr>
-          <w:rFonts w:ascii="Times New Roman" w:eastAsia="Times New Roman" w:hAnsi="Times New Roman" w:cs="Times New Roman"/>
-        </w:rPr>
-        <w:t xml:space="preserve">GitHub, </w:t>
-      </w:r>
-      <w:r>
-        <w:rPr>
-          <w:rFonts w:ascii="Times New Roman" w:eastAsia="Times New Roman" w:hAnsi="Times New Roman" w:cs="Times New Roman"/>
-        </w:rPr>
-        <w:t>this</w:t>
-      </w:r>
-      <w:r>
-        <w:rPr>
-          <w:rFonts w:ascii="Times New Roman" w:eastAsia="Times New Roman" w:hAnsi="Times New Roman" w:cs="Times New Roman"/>
-        </w:rPr>
-        <w:t xml:space="preserve"> makes version control manageable with predefined main line, code line and release line settings.</w:t>
+        <w:t xml:space="preserve">, this is </w:t>
+      </w:r>
+      <w:proofErr w:type="gramStart"/>
+      <w:r>
+        <w:rPr>
+          <w:rFonts w:ascii="Times New Roman" w:eastAsia="Times New Roman" w:hAnsi="Times New Roman" w:cs="Times New Roman"/>
+        </w:rPr>
+        <w:t>a</w:t>
+      </w:r>
+      <w:proofErr w:type="gramEnd"/>
+      <w:r>
+        <w:rPr>
+          <w:rFonts w:ascii="Times New Roman" w:eastAsia="Times New Roman" w:hAnsi="Times New Roman" w:cs="Times New Roman"/>
+        </w:rPr>
+        <w:t xml:space="preserve"> issue resolution platform that is used to describe and keep track of problems that arise during development</w:t>
       </w:r>
     </w:p>
     <w:p>
@@ -8684,15 +8834,6 @@
   </w:num>
   <w:num w:numId="34">
     <w:abstractNumId w:val="0"/>
-    <w:lvlOverride w:ilvl="0"/>
-    <w:lvlOverride w:ilvl="1"/>
-    <w:lvlOverride w:ilvl="2"/>
-    <w:lvlOverride w:ilvl="3"/>
-    <w:lvlOverride w:ilvl="4"/>
-    <w:lvlOverride w:ilvl="5"/>
-    <w:lvlOverride w:ilvl="6"/>
-    <w:lvlOverride w:ilvl="7"/>
-    <w:lvlOverride w:ilvl="8"/>
   </w:num>
 </w:numbering>
 </file>

</xml_diff>